<commit_message>
add the files in new repo
</commit_message>
<xml_diff>
--- a/trouble_s.docx
+++ b/trouble_s.docx
@@ -194,9 +194,13 @@
     </w:p>
     <w:p/>
     <w:p>
+      <w:r>
+        <w:t>create branch -&gt; pull and merge and also check the git hub related material</w:t>
+      </w:r>
       <w:bookmarkStart w:id="0" w:name="_GoBack"/>
       <w:bookmarkEnd w:id="0"/>
     </w:p>
+    <w:p/>
     <w:p/>
     <w:sectPr>
       <w:pgSz w:w="12240" w:h="15840"/>

</xml_diff>